<commit_message>
revised designation rec paragraph
</commit_message>
<xml_diff>
--- a/custom-reference-doc-rmd-rgc.docx
+++ b/custom-reference-doc-rmd-rgc.docx
@@ -190,6 +190,26 @@
       </w:pPr>
       <w:r>
         <w:t>Designation Recommendation</w:t>
+      </w:r>
+    </w:p>
+    <w:p>
+      <w:pPr>
+        <w:pStyle w:val="DesignationRecommendationText"/>
+      </w:pPr>
+      <w:r>
+        <w:t xml:space="preserve">Designation Recommendation Text: </w:t>
+      </w:r>
+      <w:r>
+        <w:t xml:space="preserve">Note that the </w:t>
+      </w:r>
+      <w:r>
+        <w:rPr>
+          <w:rStyle w:val="VerbatimChar"/>
+        </w:rPr>
+        <w:t>echo = FALSE</w:t>
+      </w:r>
+      <w:r>
+        <w:t xml:space="preserve"> parameter was added to the code chunk to prevent printing of the R code that generated the plot.</w:t>
       </w:r>
     </w:p>
     <w:p>
@@ -333,7 +353,7 @@
         <w:rFonts w:ascii="Poppins" w:hAnsi="Poppins" w:cs="Poppins"/>
         <w:noProof/>
       </w:rPr>
-      <w:t>July 2025</w:t>
+      <w:t>August 2025</w:t>
     </w:r>
     <w:r>
       <w:rPr>
@@ -407,7 +427,7 @@
         <w:rFonts w:ascii="Poppins" w:hAnsi="Poppins" w:cs="Poppins"/>
         <w:noProof/>
       </w:rPr>
-      <w:t>July 2025</w:t>
+      <w:t>August 2025</w:t>
     </w:r>
     <w:r>
       <w:rPr>
@@ -2005,13 +2025,23 @@
     <w:name w:val="Designation Recommendation"/>
     <w:basedOn w:val="Definition"/>
     <w:qFormat/>
-    <w:rsid w:val="00096C3C"/>
-    <w:pPr>
+    <w:rsid w:val="004F39BB"/>
+    <w:pPr>
+      <w:spacing w:before="360"/>
       <w:ind w:left="720"/>
     </w:pPr>
     <w:rPr>
       <w:rFonts w:ascii="Poppins SemiBold" w:hAnsi="Poppins SemiBold"/>
     </w:rPr>
+  </w:style>
+  <w:style w:type="paragraph" w:customStyle="1" w:styleId="DesignationRecommendationText">
+    <w:name w:val="Designation Recommendation Text"/>
+    <w:basedOn w:val="BodyText"/>
+    <w:qFormat/>
+    <w:rsid w:val="00DD0D72"/>
+    <w:pPr>
+      <w:ind w:left="720" w:right="720"/>
+    </w:pPr>
   </w:style>
 </w:styles>
 </file>

</xml_diff>